<commit_message>
Comentarios e saida de dados
</commit_message>
<xml_diff>
--- a/treinamento-dev/java-topicos.docx
+++ b/treinamento-dev/java-topicos.docx
@@ -4630,7 +4630,15 @@
           <w:sz w:val="28"/>
           <w:szCs w:val="28"/>
         </w:rPr>
-        <w:t xml:space="preserve">Persistência de </w:t>
+        <w:t>Persistência</w:t>
+      </w:r>
+      <w:r>
+        <w:rPr>
+          <w:rFonts w:ascii="Times New Roman" w:hAnsi="Times New Roman" w:cs="Times New Roman"/>
+          <w:sz w:val="28"/>
+          <w:szCs w:val="28"/>
+        </w:rPr>
+        <w:t xml:space="preserve"> de </w:t>
       </w:r>
       <w:r>
         <w:rPr>

</xml_diff>